<commit_message>
final report submission version 3
</commit_message>
<xml_diff>
--- a/Output/Report/KBS Cover Sheet for Assessments 2025-26.docx
+++ b/Output/Report/KBS Cover Sheet for Assessments 2025-26.docx
@@ -40,6 +40,7 @@
           <w:rFonts w:ascii="Trebuchet MS" w:hAnsi="Trebuchet MS"/>
           <w:sz w:val="40"/>
           <w:szCs w:val="40"/>
+          <w:lang w:eastAsia="zh-TW"/>
         </w:rPr>
       </w:pPr>
       <w:r>
@@ -72,7 +73,7 @@
           <w:sz w:val="40"/>
           <w:szCs w:val="40"/>
         </w:rPr>
-        <w:t>[Module Code and Name] 2</w:t>
+        <w:t>7QQMM906</w:t>
       </w:r>
       <w:r>
         <w:rPr>
@@ -80,7 +81,7 @@
           <w:sz w:val="40"/>
           <w:szCs w:val="40"/>
         </w:rPr>
-        <w:t>4</w:t>
+        <w:t xml:space="preserve"> Environmental Economic </w:t>
       </w:r>
       <w:r>
         <w:rPr>
@@ -88,7 +89,7 @@
           <w:sz w:val="40"/>
           <w:szCs w:val="40"/>
         </w:rPr>
-        <w:t>/2</w:t>
+        <w:t>2</w:t>
       </w:r>
       <w:r>
         <w:rPr>
@@ -97,6 +98,22 @@
           <w:szCs w:val="40"/>
         </w:rPr>
         <w:t>5</w:t>
+      </w:r>
+      <w:r>
+        <w:rPr>
+          <w:rFonts w:ascii="Trebuchet MS" w:hAnsi="Trebuchet MS"/>
+          <w:sz w:val="40"/>
+          <w:szCs w:val="40"/>
+        </w:rPr>
+        <w:t>/2</w:t>
+      </w:r>
+      <w:r>
+        <w:rPr>
+          <w:rFonts w:ascii="Trebuchet MS" w:hAnsi="Trebuchet MS"/>
+          <w:sz w:val="40"/>
+          <w:szCs w:val="40"/>
+        </w:rPr>
+        <w:t>6</w:t>
       </w:r>
     </w:p>
     <w:p>
@@ -214,7 +231,7 @@
                 <w:szCs w:val="30"/>
                 <w:lang w:eastAsia="en-GB"/>
               </w:rPr>
-              <w:t>F</w:t>
+              <w:t>G</w:t>
             </w:r>
             <w:r>
               <w:rPr>
@@ -238,7 +255,7 @@
                 <w:szCs w:val="30"/>
                 <w:lang w:eastAsia="en-GB"/>
               </w:rPr>
-              <w:t>XXXXX</w:t>
+              <w:t>34434, AG 31215, AG 43017</w:t>
             </w:r>
           </w:p>
         </w:tc>
@@ -316,6 +333,18 @@
                 <w:lang w:eastAsia="en-GB"/>
               </w:rPr>
             </w:pPr>
+            <w:r>
+              <w:rPr>
+                <w:rFonts w:ascii="Trebuchet MS" w:eastAsia="Times New Roman" w:hAnsi="Trebuchet MS" w:cs="Arial"/>
+                <w:b/>
+                <w:bCs/>
+                <w:spacing w:val="40"/>
+                <w:sz w:val="30"/>
+                <w:szCs w:val="30"/>
+                <w:lang w:eastAsia="en-GB"/>
+              </w:rPr>
+              <w:t>7QQMM906</w:t>
+            </w:r>
           </w:p>
         </w:tc>
       </w:tr>
@@ -392,6 +421,18 @@
                 <w:lang w:eastAsia="en-GB"/>
               </w:rPr>
             </w:pPr>
+            <w:r>
+              <w:rPr>
+                <w:rFonts w:ascii="Trebuchet MS" w:eastAsia="Times New Roman" w:hAnsi="Trebuchet MS" w:cs="Arial"/>
+                <w:b/>
+                <w:bCs/>
+                <w:spacing w:val="40"/>
+                <w:sz w:val="30"/>
+                <w:szCs w:val="30"/>
+                <w:lang w:eastAsia="en-GB"/>
+              </w:rPr>
+              <w:t>Environmental Economic</w:t>
+            </w:r>
           </w:p>
         </w:tc>
       </w:tr>
@@ -468,6 +509,30 @@
                 <w:lang w:eastAsia="en-GB"/>
               </w:rPr>
             </w:pPr>
+            <w:r>
+              <w:rPr>
+                <w:rFonts w:ascii="Trebuchet MS" w:eastAsia="Times New Roman" w:hAnsi="Trebuchet MS" w:cs="Arial"/>
+                <w:b/>
+                <w:bCs/>
+                <w:spacing w:val="40"/>
+                <w:sz w:val="30"/>
+                <w:szCs w:val="30"/>
+                <w:lang w:eastAsia="en-GB"/>
+              </w:rPr>
+              <w:t>19</w:t>
+            </w:r>
+            <w:r>
+              <w:rPr>
+                <w:rFonts w:ascii="Trebuchet MS" w:eastAsia="Times New Roman" w:hAnsi="Trebuchet MS" w:cs="Arial"/>
+                <w:b/>
+                <w:bCs/>
+                <w:spacing w:val="40"/>
+                <w:sz w:val="30"/>
+                <w:szCs w:val="30"/>
+                <w:lang w:eastAsia="en-GB"/>
+              </w:rPr>
+              <w:t>55</w:t>
+            </w:r>
           </w:p>
         </w:tc>
       </w:tr>
@@ -488,16 +553,12 @@
         <w:pStyle w:val="NoSpacing"/>
         <w:rPr>
           <w:rFonts w:ascii="Trebuchet MS" w:hAnsi="Trebuchet MS"/>
-          <w:sz w:val="24"/>
-          <w:szCs w:val="24"/>
           <w:lang w:eastAsia="en-GB"/>
         </w:rPr>
       </w:pPr>
       <w:r>
         <w:rPr>
           <w:rFonts w:ascii="Trebuchet MS" w:hAnsi="Trebuchet MS"/>
-          <w:sz w:val="24"/>
-          <w:szCs w:val="24"/>
           <w:lang w:eastAsia="en-GB"/>
         </w:rPr>
         <w:t xml:space="preserve">Please complete the above </w:t>
@@ -505,8 +566,6 @@
       <w:r>
         <w:rPr>
           <w:rFonts w:ascii="Trebuchet MS" w:hAnsi="Trebuchet MS"/>
-          <w:sz w:val="24"/>
-          <w:szCs w:val="24"/>
           <w:lang w:eastAsia="en-GB"/>
         </w:rPr>
         <w:t xml:space="preserve">candidate and module </w:t>
@@ -514,8 +573,6 @@
       <w:r>
         <w:rPr>
           <w:rFonts w:ascii="Trebuchet MS" w:hAnsi="Trebuchet MS"/>
-          <w:sz w:val="24"/>
-          <w:szCs w:val="24"/>
           <w:lang w:eastAsia="en-GB"/>
         </w:rPr>
         <w:t xml:space="preserve">information and </w:t>
@@ -523,8 +580,6 @@
       <w:r>
         <w:rPr>
           <w:rFonts w:ascii="Trebuchet MS" w:hAnsi="Trebuchet MS"/>
-          <w:sz w:val="24"/>
-          <w:szCs w:val="24"/>
           <w:lang w:eastAsia="en-GB"/>
         </w:rPr>
         <w:t>attach to the front of your answer sheet/submission or write your answers on the following page(s).</w:t>
@@ -535,8 +590,6 @@
         <w:pStyle w:val="NoSpacing"/>
         <w:rPr>
           <w:rFonts w:ascii="Trebuchet MS" w:hAnsi="Trebuchet MS"/>
-          <w:sz w:val="24"/>
-          <w:szCs w:val="24"/>
         </w:rPr>
       </w:pPr>
     </w:p>
@@ -546,16 +599,12 @@
         <w:rPr>
           <w:rFonts w:ascii="Trebuchet MS" w:hAnsi="Trebuchet MS"/>
           <w:spacing w:val="40"/>
-          <w:sz w:val="24"/>
-          <w:szCs w:val="24"/>
           <w:lang w:eastAsia="en-GB"/>
         </w:rPr>
       </w:pPr>
       <w:r>
         <w:rPr>
           <w:rFonts w:ascii="Trebuchet MS" w:hAnsi="Trebuchet MS"/>
-          <w:sz w:val="24"/>
-          <w:szCs w:val="24"/>
           <w:lang w:eastAsia="en-GB"/>
         </w:rPr>
         <w:t>Where applicable students should clearly state the question(s) they are answering (e.g. Question 1, Part A) so it can be clearly identified for markers.</w:t>
@@ -569,11 +618,34 @@
           <w:b/>
           <w:bCs/>
           <w:spacing w:val="40"/>
-          <w:sz w:val="24"/>
-          <w:szCs w:val="24"/>
+          <w:sz w:val="28"/>
+          <w:szCs w:val="28"/>
           <w:lang w:eastAsia="en-GB"/>
         </w:rPr>
       </w:pPr>
+    </w:p>
+    <w:p>
+      <w:pPr>
+        <w:spacing w:after="0" w:line="240" w:lineRule="auto"/>
+        <w:outlineLvl w:val="4"/>
+        <w:rPr>
+          <w:rFonts w:ascii="Trebuchet MS" w:eastAsia="Arial" w:hAnsi="Trebuchet MS" w:cs="Arial"/>
+          <w:b/>
+          <w:bCs/>
+          <w:sz w:val="32"/>
+          <w:szCs w:val="32"/>
+        </w:rPr>
+      </w:pPr>
+      <w:r>
+        <w:rPr>
+          <w:rFonts w:ascii="Trebuchet MS" w:eastAsia="Arial" w:hAnsi="Trebuchet MS" w:cs="Arial"/>
+          <w:b/>
+          <w:bCs/>
+          <w:sz w:val="32"/>
+          <w:szCs w:val="32"/>
+        </w:rPr>
+        <w:t>DECLARATION BY STUDENT</w:t>
+      </w:r>
     </w:p>
     <w:p>
       <w:pPr>
@@ -587,205 +659,142 @@
           <w:szCs w:val="28"/>
         </w:rPr>
       </w:pPr>
-      <w:r>
-        <w:rPr>
-          <w:rFonts w:ascii="Trebuchet MS" w:eastAsia="Arial" w:hAnsi="Trebuchet MS" w:cs="Arial"/>
-          <w:b/>
-          <w:bCs/>
-          <w:sz w:val="28"/>
-          <w:szCs w:val="28"/>
-        </w:rPr>
-        <w:t>DECLARATION BY STUDENT</w:t>
-      </w:r>
     </w:p>
     <w:p>
       <w:pPr>
         <w:spacing w:after="0" w:line="240" w:lineRule="auto"/>
-        <w:outlineLvl w:val="4"/>
-        <w:rPr>
-          <w:rFonts w:ascii="Trebuchet MS" w:eastAsia="Arial" w:hAnsi="Trebuchet MS" w:cs="Arial"/>
-          <w:b/>
-          <w:bCs/>
-          <w:sz w:val="24"/>
-          <w:szCs w:val="24"/>
-        </w:rPr>
-      </w:pPr>
+        <w:rPr>
+          <w:rFonts w:ascii="Trebuchet MS" w:eastAsia="Arial" w:hAnsi="Trebuchet MS" w:cs="Arial"/>
+        </w:rPr>
+      </w:pPr>
+      <w:r>
+        <w:rPr>
+          <w:rFonts w:ascii="Trebuchet MS" w:eastAsia="Arial" w:hAnsi="Trebuchet MS" w:cs="Arial"/>
+        </w:rPr>
+        <w:t>I understand what is meant by plagiarism</w:t>
+      </w:r>
+      <w:r>
+        <w:rPr>
+          <w:rFonts w:ascii="Trebuchet MS" w:eastAsia="Arial" w:hAnsi="Trebuchet MS" w:cs="Arial"/>
+        </w:rPr>
+        <w:t>/</w:t>
+      </w:r>
+      <w:r>
+        <w:rPr>
+          <w:rFonts w:ascii="Trebuchet MS" w:eastAsia="Arial" w:hAnsi="Trebuchet MS" w:cs="Arial"/>
+        </w:rPr>
+        <w:t>collusion</w:t>
+      </w:r>
+      <w:r>
+        <w:rPr>
+          <w:rFonts w:ascii="Trebuchet MS" w:eastAsia="Arial" w:hAnsi="Trebuchet MS" w:cs="Arial"/>
+        </w:rPr>
+        <w:t xml:space="preserve"> and have signed at enrolment the declaration concerning the avoidance of plagiarism</w:t>
+      </w:r>
+      <w:r>
+        <w:rPr>
+          <w:rFonts w:ascii="Trebuchet MS" w:eastAsia="Arial" w:hAnsi="Trebuchet MS" w:cs="Arial"/>
+        </w:rPr>
+        <w:t>/collusion</w:t>
+      </w:r>
+      <w:r>
+        <w:rPr>
+          <w:rFonts w:ascii="Trebuchet MS" w:eastAsia="Arial" w:hAnsi="Trebuchet MS" w:cs="Arial"/>
+        </w:rPr>
+        <w:t xml:space="preserve">. </w:t>
+      </w:r>
     </w:p>
     <w:p>
       <w:pPr>
         <w:spacing w:after="0" w:line="240" w:lineRule="auto"/>
         <w:rPr>
           <w:rFonts w:ascii="Trebuchet MS" w:eastAsia="Arial" w:hAnsi="Trebuchet MS" w:cs="Arial"/>
-          <w:sz w:val="24"/>
-          <w:szCs w:val="24"/>
-        </w:rPr>
-      </w:pPr>
-      <w:r>
-        <w:rPr>
-          <w:rFonts w:ascii="Trebuchet MS" w:eastAsia="Arial" w:hAnsi="Trebuchet MS" w:cs="Arial"/>
-          <w:sz w:val="24"/>
-          <w:szCs w:val="24"/>
-        </w:rPr>
-        <w:t>I understand what is meant by plagiarism</w:t>
-      </w:r>
-      <w:r>
-        <w:rPr>
-          <w:rFonts w:ascii="Trebuchet MS" w:eastAsia="Arial" w:hAnsi="Trebuchet MS" w:cs="Arial"/>
-          <w:sz w:val="24"/>
-          <w:szCs w:val="24"/>
-        </w:rPr>
-        <w:t>/</w:t>
-      </w:r>
-      <w:r>
-        <w:rPr>
-          <w:rFonts w:ascii="Trebuchet MS" w:eastAsia="Arial" w:hAnsi="Trebuchet MS" w:cs="Arial"/>
-          <w:sz w:val="24"/>
-          <w:szCs w:val="24"/>
-        </w:rPr>
-        <w:t>collusion</w:t>
-      </w:r>
-      <w:r>
-        <w:rPr>
-          <w:rFonts w:ascii="Trebuchet MS" w:eastAsia="Arial" w:hAnsi="Trebuchet MS" w:cs="Arial"/>
-          <w:sz w:val="24"/>
-          <w:szCs w:val="24"/>
-        </w:rPr>
-        <w:t xml:space="preserve"> and have signed at enrolment the declaration concerning the avoidance of plagiarism</w:t>
-      </w:r>
-      <w:r>
-        <w:rPr>
-          <w:rFonts w:ascii="Trebuchet MS" w:eastAsia="Arial" w:hAnsi="Trebuchet MS" w:cs="Arial"/>
-          <w:sz w:val="24"/>
-          <w:szCs w:val="24"/>
-        </w:rPr>
-        <w:t>/collusion</w:t>
-      </w:r>
-      <w:r>
-        <w:rPr>
-          <w:rFonts w:ascii="Trebuchet MS" w:eastAsia="Arial" w:hAnsi="Trebuchet MS" w:cs="Arial"/>
-          <w:sz w:val="24"/>
-          <w:szCs w:val="24"/>
-        </w:rPr>
-        <w:t xml:space="preserve">. </w:t>
-      </w:r>
+        </w:rPr>
+      </w:pPr>
     </w:p>
     <w:p>
       <w:pPr>
         <w:spacing w:after="0" w:line="240" w:lineRule="auto"/>
         <w:rPr>
           <w:rFonts w:ascii="Trebuchet MS" w:eastAsia="Arial" w:hAnsi="Trebuchet MS" w:cs="Arial"/>
-          <w:sz w:val="24"/>
-          <w:szCs w:val="24"/>
-        </w:rPr>
-      </w:pPr>
+        </w:rPr>
+      </w:pPr>
+      <w:r>
+        <w:rPr>
+          <w:rFonts w:ascii="Trebuchet MS" w:eastAsia="Arial" w:hAnsi="Trebuchet MS" w:cs="Arial"/>
+        </w:rPr>
+        <w:t>I understand that plagiaris</w:t>
+      </w:r>
+      <w:r>
+        <w:rPr>
+          <w:rFonts w:ascii="Trebuchet MS" w:eastAsia="Arial" w:hAnsi="Trebuchet MS" w:cs="Arial"/>
+        </w:rPr>
+        <w:t>m and</w:t>
+      </w:r>
+      <w:r>
+        <w:rPr>
+          <w:rFonts w:ascii="Trebuchet MS" w:eastAsia="Arial" w:hAnsi="Trebuchet MS" w:cs="Arial"/>
+        </w:rPr>
+        <w:t xml:space="preserve"> collusion</w:t>
+      </w:r>
+      <w:r>
+        <w:rPr>
+          <w:rFonts w:ascii="Trebuchet MS" w:eastAsia="Arial" w:hAnsi="Trebuchet MS" w:cs="Arial"/>
+        </w:rPr>
+        <w:t xml:space="preserve"> is a serious examinations offence that may result in disciplinary action being taken.</w:t>
+      </w:r>
     </w:p>
     <w:p>
       <w:pPr>
         <w:spacing w:after="0" w:line="240" w:lineRule="auto"/>
         <w:rPr>
           <w:rFonts w:ascii="Trebuchet MS" w:eastAsia="Arial" w:hAnsi="Trebuchet MS" w:cs="Arial"/>
-          <w:sz w:val="24"/>
-          <w:szCs w:val="24"/>
-        </w:rPr>
-      </w:pPr>
-      <w:r>
-        <w:rPr>
-          <w:rFonts w:ascii="Trebuchet MS" w:eastAsia="Arial" w:hAnsi="Trebuchet MS" w:cs="Arial"/>
-          <w:sz w:val="24"/>
-          <w:szCs w:val="24"/>
-        </w:rPr>
-        <w:t>I understand that plagiaris</w:t>
-      </w:r>
-      <w:r>
-        <w:rPr>
-          <w:rFonts w:ascii="Trebuchet MS" w:eastAsia="Arial" w:hAnsi="Trebuchet MS" w:cs="Arial"/>
-          <w:sz w:val="24"/>
-          <w:szCs w:val="24"/>
-        </w:rPr>
-        <w:t>m and</w:t>
-      </w:r>
-      <w:r>
-        <w:rPr>
-          <w:rFonts w:ascii="Trebuchet MS" w:eastAsia="Arial" w:hAnsi="Trebuchet MS" w:cs="Arial"/>
-          <w:sz w:val="24"/>
-          <w:szCs w:val="24"/>
-        </w:rPr>
-        <w:t xml:space="preserve"> collusion</w:t>
-      </w:r>
-      <w:r>
-        <w:rPr>
-          <w:rFonts w:ascii="Trebuchet MS" w:eastAsia="Arial" w:hAnsi="Trebuchet MS" w:cs="Arial"/>
-          <w:sz w:val="24"/>
-          <w:szCs w:val="24"/>
-        </w:rPr>
-        <w:t xml:space="preserve"> is a serious examinations offence that may result in disciplinary action being taken.</w:t>
-      </w:r>
+        </w:rPr>
+      </w:pPr>
     </w:p>
     <w:p>
       <w:pPr>
         <w:spacing w:after="0" w:line="240" w:lineRule="auto"/>
         <w:rPr>
           <w:rFonts w:ascii="Trebuchet MS" w:eastAsia="Arial" w:hAnsi="Trebuchet MS" w:cs="Arial"/>
-          <w:sz w:val="24"/>
-          <w:szCs w:val="24"/>
-        </w:rPr>
-      </w:pPr>
+          <w:spacing w:val="40"/>
+          <w:lang w:eastAsia="en-GB"/>
+        </w:rPr>
+      </w:pPr>
+      <w:r>
+        <w:rPr>
+          <w:rFonts w:ascii="Trebuchet MS" w:eastAsia="Arial" w:hAnsi="Trebuchet MS" w:cs="Arial"/>
+        </w:rPr>
+        <w:t>I understand that I must submit work BEFORE the deadline, and that failure to do so may result in late submission penalties.</w:t>
+      </w:r>
     </w:p>
     <w:p>
       <w:pPr>
         <w:spacing w:after="0" w:line="240" w:lineRule="auto"/>
         <w:rPr>
           <w:rFonts w:ascii="Trebuchet MS" w:eastAsia="Arial" w:hAnsi="Trebuchet MS" w:cs="Arial"/>
-          <w:spacing w:val="40"/>
-          <w:sz w:val="24"/>
-          <w:szCs w:val="24"/>
-          <w:lang w:eastAsia="en-GB"/>
-        </w:rPr>
-      </w:pPr>
-      <w:r>
-        <w:rPr>
-          <w:rFonts w:ascii="Trebuchet MS" w:eastAsia="Arial" w:hAnsi="Trebuchet MS" w:cs="Arial"/>
-          <w:sz w:val="24"/>
-          <w:szCs w:val="24"/>
-        </w:rPr>
-        <w:t>I understand that I must submit work BEFORE the deadline, and that failure to do so may result in late submission penalties.</w:t>
-      </w:r>
+        </w:rPr>
+      </w:pPr>
     </w:p>
     <w:p>
       <w:pPr>
         <w:spacing w:after="0" w:line="240" w:lineRule="auto"/>
         <w:rPr>
           <w:rFonts w:ascii="Trebuchet MS" w:eastAsia="Arial" w:hAnsi="Trebuchet MS" w:cs="Arial"/>
-          <w:sz w:val="24"/>
-          <w:szCs w:val="24"/>
-        </w:rPr>
-      </w:pPr>
+        </w:rPr>
+      </w:pPr>
+      <w:r>
+        <w:rPr>
+          <w:rFonts w:ascii="Trebuchet MS" w:eastAsia="Arial" w:hAnsi="Trebuchet MS" w:cs="Arial"/>
+        </w:rPr>
+        <w:t>I understand that where a word limit is indicated, I should adhere to the word limit and failure to do so may result in penalties.</w:t>
+      </w:r>
     </w:p>
     <w:p>
       <w:pPr>
         <w:spacing w:after="0" w:line="240" w:lineRule="auto"/>
         <w:rPr>
           <w:rFonts w:ascii="Trebuchet MS" w:eastAsia="Arial" w:hAnsi="Trebuchet MS" w:cs="Arial"/>
-          <w:sz w:val="24"/>
-          <w:szCs w:val="24"/>
-        </w:rPr>
-      </w:pPr>
-      <w:r>
-        <w:rPr>
-          <w:rFonts w:ascii="Trebuchet MS" w:eastAsia="Arial" w:hAnsi="Trebuchet MS" w:cs="Arial"/>
-          <w:sz w:val="24"/>
-          <w:szCs w:val="24"/>
-        </w:rPr>
-        <w:t>I understand that where a word limit is indicated, I should adhere to the word limit and failure to do so may result in penalties.</w:t>
-      </w:r>
-    </w:p>
-    <w:p>
-      <w:pPr>
-        <w:spacing w:after="0" w:line="240" w:lineRule="auto"/>
-        <w:rPr>
-          <w:rFonts w:ascii="Trebuchet MS" w:eastAsia="Arial" w:hAnsi="Trebuchet MS" w:cs="Arial"/>
-          <w:sz w:val="24"/>
-          <w:szCs w:val="24"/>
         </w:rPr>
       </w:pPr>
     </w:p>
@@ -798,15 +807,11 @@
           <w:bCs/>
           <w:strike/>
           <w:color w:val="FF0000"/>
-          <w:sz w:val="24"/>
-          <w:szCs w:val="24"/>
-        </w:rPr>
-      </w:pPr>
-      <w:r>
-        <w:rPr>
-          <w:rFonts w:ascii="Trebuchet MS" w:eastAsia="Arial" w:hAnsi="Trebuchet MS" w:cs="Arial"/>
-          <w:sz w:val="24"/>
-          <w:szCs w:val="24"/>
+        </w:rPr>
+      </w:pPr>
+      <w:r>
+        <w:rPr>
+          <w:rFonts w:ascii="Trebuchet MS" w:eastAsia="Arial" w:hAnsi="Trebuchet MS" w:cs="Arial"/>
         </w:rPr>
         <w:t xml:space="preserve">I understand that King's requires students to acknowledge any use of generative AI tools in coursework. </w:t>
       </w:r>
@@ -818,8 +823,6 @@
           <w:rFonts w:ascii="Trebuchet MS" w:eastAsia="Arial" w:hAnsi="Trebuchet MS" w:cs="Arial"/>
           <w:b/>
           <w:bCs/>
-          <w:sz w:val="24"/>
-          <w:szCs w:val="24"/>
         </w:rPr>
       </w:pPr>
     </w:p>
@@ -828,18 +831,35 @@
         <w:spacing w:after="0" w:line="240" w:lineRule="auto"/>
         <w:rPr>
           <w:rFonts w:ascii="Trebuchet MS" w:eastAsia="Arial" w:hAnsi="Trebuchet MS" w:cs="Arial"/>
-          <w:sz w:val="24"/>
-          <w:szCs w:val="24"/>
-        </w:rPr>
-      </w:pPr>
-      <w:r>
-        <w:rPr>
-          <w:rFonts w:ascii="Trebuchet MS" w:eastAsia="Arial" w:hAnsi="Trebuchet MS" w:cs="Arial"/>
-          <w:sz w:val="24"/>
-          <w:szCs w:val="24"/>
+        </w:rPr>
+      </w:pPr>
+      <w:r>
+        <w:rPr>
+          <w:rFonts w:ascii="Trebuchet MS" w:eastAsia="Arial" w:hAnsi="Trebuchet MS" w:cs="Arial"/>
         </w:rPr>
         <w:t>Please delete one of the statements below and attach this document to your assignment before uploading:</w:t>
       </w:r>
+    </w:p>
+    <w:p>
+      <w:pPr>
+        <w:rPr>
+          <w:rFonts w:ascii="Trebuchet MS" w:eastAsia="Arial" w:hAnsi="Trebuchet MS" w:cs="Arial"/>
+        </w:rPr>
+      </w:pPr>
+      <w:r>
+        <w:rPr>
+          <w:rFonts w:ascii="Trebuchet MS" w:eastAsia="Arial" w:hAnsi="Trebuchet MS" w:cs="Arial"/>
+        </w:rPr>
+        <w:br w:type="page"/>
+      </w:r>
+    </w:p>
+    <w:p>
+      <w:pPr>
+        <w:spacing w:after="0" w:line="240" w:lineRule="auto"/>
+        <w:rPr>
+          <w:rFonts w:ascii="Trebuchet MS" w:eastAsia="Arial" w:hAnsi="Trebuchet MS" w:cs="Arial"/>
+        </w:rPr>
+      </w:pPr>
     </w:p>
     <w:p>
       <w:pPr>
@@ -848,8 +868,8 @@
           <w:rFonts w:ascii="Trebuchet MS" w:eastAsia="Arial" w:hAnsi="Trebuchet MS" w:cs="Arial"/>
           <w:b/>
           <w:bCs/>
-          <w:sz w:val="24"/>
-          <w:szCs w:val="24"/>
+          <w:sz w:val="21"/>
+          <w:szCs w:val="21"/>
         </w:rPr>
       </w:pPr>
     </w:p>
@@ -869,7 +889,25 @@
           <w:sz w:val="24"/>
           <w:szCs w:val="24"/>
         </w:rPr>
-        <w:t>1. I declare that no part of this submission has been generated by AI software. These are my own words.</w:t>
+        <w:t xml:space="preserve">2. I declare that parts of this submission </w:t>
+      </w:r>
+      <w:proofErr w:type="gramStart"/>
+      <w:r>
+        <w:rPr>
+          <w:rFonts w:ascii="Trebuchet MS" w:eastAsia="Arial" w:hAnsi="Trebuchet MS" w:cs="Arial"/>
+          <w:sz w:val="24"/>
+          <w:szCs w:val="24"/>
+        </w:rPr>
+        <w:t>has</w:t>
+      </w:r>
+      <w:proofErr w:type="gramEnd"/>
+      <w:r>
+        <w:rPr>
+          <w:rFonts w:ascii="Trebuchet MS" w:eastAsia="Arial" w:hAnsi="Trebuchet MS" w:cs="Arial"/>
+          <w:sz w:val="24"/>
+          <w:szCs w:val="24"/>
+        </w:rPr>
+        <w:t xml:space="preserve"> contributions from AI software and that it aligns with acceptable use as specified as part of the assignment brief/ guidance and is consistent with good academic practice. The content can still be considered as</w:t>
       </w:r>
       <w:r>
         <w:rPr>
@@ -881,11 +919,45 @@
       </w:r>
       <w:r>
         <w:rPr>
+          <w:rFonts w:ascii="Trebuchet MS" w:eastAsia="Arial" w:hAnsi="Trebuchet MS" w:cs="Arial"/>
+          <w:sz w:val="24"/>
+          <w:szCs w:val="24"/>
+        </w:rPr>
+        <w:t>my own</w:t>
+      </w:r>
+      <w:r>
+        <w:rPr>
           <w:rFonts w:ascii="Arial" w:eastAsia="Arial" w:hAnsi="Arial" w:cs="Arial"/>
           <w:sz w:val="24"/>
           <w:szCs w:val="24"/>
         </w:rPr>
-        <w:t xml:space="preserve"> </w:t>
+        <w:t> </w:t>
+      </w:r>
+      <w:r>
+        <w:rPr>
+          <w:rFonts w:ascii="Trebuchet MS" w:eastAsia="Arial" w:hAnsi="Trebuchet MS" w:cs="Arial"/>
+          <w:sz w:val="24"/>
+          <w:szCs w:val="24"/>
+        </w:rPr>
+        <w:t xml:space="preserve">words. I understand that </w:t>
+      </w:r>
+      <w:proofErr w:type="gramStart"/>
+      <w:r>
+        <w:rPr>
+          <w:rFonts w:ascii="Trebuchet MS" w:eastAsia="Arial" w:hAnsi="Trebuchet MS" w:cs="Arial"/>
+          <w:sz w:val="24"/>
+          <w:szCs w:val="24"/>
+        </w:rPr>
+        <w:t>as long as</w:t>
+      </w:r>
+      <w:proofErr w:type="gramEnd"/>
+      <w:r>
+        <w:rPr>
+          <w:rFonts w:ascii="Trebuchet MS" w:eastAsia="Arial" w:hAnsi="Trebuchet MS" w:cs="Arial"/>
+          <w:sz w:val="24"/>
+          <w:szCs w:val="24"/>
+        </w:rPr>
+        <w:t xml:space="preserve"> my use falls within the scope of appropriate use as defined in the assessment brief/guidance then this declaration will not have any direct impact on the grades awarded.</w:t>
       </w:r>
     </w:p>
     <w:p>
@@ -914,8 +986,7 @@
           <w:sz w:val="24"/>
           <w:szCs w:val="24"/>
         </w:rPr>
-        <w:lastRenderedPageBreak/>
-        <w:t>Note. Using software for English grammar and spell checking is consistent with Statement 1.</w:t>
+        <w:t>I</w:t>
       </w:r>
       <w:r>
         <w:rPr>
@@ -925,6 +996,38 @@
         </w:rPr>
         <w:t> </w:t>
       </w:r>
+      <w:r>
+        <w:rPr>
+          <w:rFonts w:ascii="Trebuchet MS" w:eastAsia="Arial" w:hAnsi="Trebuchet MS" w:cs="Arial"/>
+          <w:sz w:val="24"/>
+          <w:szCs w:val="24"/>
+        </w:rPr>
+        <w:t>acknowledge use of software</w:t>
+      </w:r>
+      <w:r>
+        <w:rPr>
+          <w:rFonts w:ascii="Arial" w:eastAsia="Arial" w:hAnsi="Arial" w:cs="Arial"/>
+          <w:sz w:val="24"/>
+          <w:szCs w:val="24"/>
+        </w:rPr>
+        <w:t> </w:t>
+      </w:r>
+      <w:r>
+        <w:rPr>
+          <w:rFonts w:ascii="Trebuchet MS" w:eastAsia="Arial" w:hAnsi="Trebuchet MS" w:cs="Arial"/>
+          <w:sz w:val="24"/>
+          <w:szCs w:val="24"/>
+        </w:rPr>
+        <w:t>to:</w:t>
+      </w:r>
+      <w:r>
+        <w:rPr>
+          <w:rFonts w:ascii="Arial" w:eastAsia="Arial" w:hAnsi="Arial" w:cs="Arial"/>
+          <w:sz w:val="24"/>
+          <w:szCs w:val="24"/>
+        </w:rPr>
+        <w:t> </w:t>
+      </w:r>
     </w:p>
     <w:p>
       <w:pPr>
@@ -935,24 +1038,6 @@
           <w:szCs w:val="24"/>
         </w:rPr>
       </w:pPr>
-    </w:p>
-    <w:p>
-      <w:pPr>
-        <w:spacing w:after="0" w:line="240" w:lineRule="auto"/>
-        <w:rPr>
-          <w:rFonts w:ascii="Trebuchet MS" w:eastAsia="Arial" w:hAnsi="Trebuchet MS" w:cs="Arial"/>
-          <w:sz w:val="24"/>
-          <w:szCs w:val="24"/>
-        </w:rPr>
-      </w:pPr>
-      <w:r>
-        <w:rPr>
-          <w:rFonts w:ascii="Trebuchet MS" w:eastAsia="Arial" w:hAnsi="Trebuchet MS" w:cs="Arial"/>
-          <w:sz w:val="24"/>
-          <w:szCs w:val="24"/>
-        </w:rPr>
-        <w:t>[or]</w:t>
-      </w:r>
     </w:p>
     <w:p>
       <w:pPr>
@@ -970,86 +1055,26 @@
           <w:sz w:val="24"/>
           <w:szCs w:val="24"/>
         </w:rPr>
-        <w:t xml:space="preserve">2. I declare that parts of this submission </w:t>
-      </w:r>
-      <w:proofErr w:type="gramStart"/>
-      <w:r>
-        <w:rPr>
-          <w:rFonts w:ascii="Trebuchet MS" w:eastAsia="Arial" w:hAnsi="Trebuchet MS" w:cs="Arial"/>
-          <w:sz w:val="24"/>
-          <w:szCs w:val="24"/>
-        </w:rPr>
-        <w:t>has</w:t>
-      </w:r>
-      <w:proofErr w:type="gramEnd"/>
-      <w:r>
-        <w:rPr>
-          <w:rFonts w:ascii="Trebuchet MS" w:eastAsia="Arial" w:hAnsi="Trebuchet MS" w:cs="Arial"/>
-          <w:sz w:val="24"/>
-          <w:szCs w:val="24"/>
-        </w:rPr>
-        <w:t xml:space="preserve"> contributions from AI software and that it aligns with acceptable use as specified as part of the assignment brief/ guidance and is consistent with good academic practice. The content can still be considered as</w:t>
-      </w:r>
-      <w:r>
-        <w:rPr>
-          <w:rFonts w:ascii="Arial" w:eastAsia="Arial" w:hAnsi="Arial" w:cs="Arial"/>
-          <w:sz w:val="24"/>
-          <w:szCs w:val="24"/>
-        </w:rPr>
-        <w:t> </w:t>
-      </w:r>
-      <w:r>
-        <w:rPr>
-          <w:rFonts w:ascii="Trebuchet MS" w:eastAsia="Arial" w:hAnsi="Trebuchet MS" w:cs="Arial"/>
-          <w:sz w:val="24"/>
-          <w:szCs w:val="24"/>
-        </w:rPr>
-        <w:t>my own</w:t>
-      </w:r>
-      <w:r>
-        <w:rPr>
-          <w:rFonts w:ascii="Arial" w:eastAsia="Arial" w:hAnsi="Arial" w:cs="Arial"/>
-          <w:sz w:val="24"/>
-          <w:szCs w:val="24"/>
-        </w:rPr>
-        <w:t> </w:t>
-      </w:r>
-      <w:r>
-        <w:rPr>
-          <w:rFonts w:ascii="Trebuchet MS" w:eastAsia="Arial" w:hAnsi="Trebuchet MS" w:cs="Arial"/>
-          <w:sz w:val="24"/>
-          <w:szCs w:val="24"/>
-        </w:rPr>
-        <w:t xml:space="preserve">words. I understand that </w:t>
-      </w:r>
-      <w:proofErr w:type="gramStart"/>
-      <w:r>
-        <w:rPr>
-          <w:rFonts w:ascii="Trebuchet MS" w:eastAsia="Arial" w:hAnsi="Trebuchet MS" w:cs="Arial"/>
-          <w:sz w:val="24"/>
-          <w:szCs w:val="24"/>
-        </w:rPr>
-        <w:t>as long as</w:t>
-      </w:r>
-      <w:proofErr w:type="gramEnd"/>
-      <w:r>
-        <w:rPr>
-          <w:rFonts w:ascii="Trebuchet MS" w:eastAsia="Arial" w:hAnsi="Trebuchet MS" w:cs="Arial"/>
-          <w:sz w:val="24"/>
-          <w:szCs w:val="24"/>
-        </w:rPr>
-        <w:t xml:space="preserve"> my use falls within the scope of appropriate use as defined in the assessment brief/guidance then this declaration will not have any direct impact on the grades awarded.</w:t>
-      </w:r>
-    </w:p>
-    <w:p>
-      <w:pPr>
-        <w:spacing w:after="0" w:line="240" w:lineRule="auto"/>
-        <w:rPr>
-          <w:rFonts w:ascii="Trebuchet MS" w:eastAsia="Arial" w:hAnsi="Trebuchet MS" w:cs="Arial"/>
-          <w:sz w:val="24"/>
-          <w:szCs w:val="24"/>
-        </w:rPr>
-      </w:pPr>
+        <w:t>(</w:t>
+      </w:r>
+      <w:proofErr w:type="spellStart"/>
+      <w:r>
+        <w:rPr>
+          <w:rFonts w:ascii="Trebuchet MS" w:eastAsia="Arial" w:hAnsi="Trebuchet MS" w:cs="Arial"/>
+          <w:sz w:val="24"/>
+          <w:szCs w:val="24"/>
+        </w:rPr>
+        <w:t>i</w:t>
+      </w:r>
+      <w:proofErr w:type="spellEnd"/>
+      <w:r>
+        <w:rPr>
+          <w:rFonts w:ascii="Trebuchet MS" w:eastAsia="Arial" w:hAnsi="Trebuchet MS" w:cs="Arial"/>
+          <w:sz w:val="24"/>
+          <w:szCs w:val="24"/>
+        </w:rPr>
+        <w:t>) Generate ideas or structure suggestions, for assistance with understanding core concepts, or other substantial foundational and preparatory activity.</w:t>
+      </w:r>
     </w:p>
     <w:p>
       <w:pPr>
@@ -1061,109 +1086,14 @@
           <w:szCs w:val="24"/>
         </w:rPr>
       </w:pPr>
-      <w:r>
-        <w:rPr>
-          <w:rFonts w:ascii="Trebuchet MS" w:eastAsia="Arial" w:hAnsi="Trebuchet MS" w:cs="Arial"/>
-          <w:sz w:val="24"/>
-          <w:szCs w:val="24"/>
-        </w:rPr>
-        <w:t>I</w:t>
-      </w:r>
-      <w:r>
-        <w:rPr>
-          <w:rFonts w:ascii="Arial" w:eastAsia="Arial" w:hAnsi="Arial" w:cs="Arial"/>
-          <w:sz w:val="24"/>
-          <w:szCs w:val="24"/>
-        </w:rPr>
-        <w:t> </w:t>
-      </w:r>
-      <w:r>
-        <w:rPr>
-          <w:rFonts w:ascii="Trebuchet MS" w:eastAsia="Arial" w:hAnsi="Trebuchet MS" w:cs="Arial"/>
-          <w:sz w:val="24"/>
-          <w:szCs w:val="24"/>
-        </w:rPr>
-        <w:t>acknowledge use of software</w:t>
-      </w:r>
-      <w:r>
-        <w:rPr>
-          <w:rFonts w:ascii="Arial" w:eastAsia="Arial" w:hAnsi="Arial" w:cs="Arial"/>
-          <w:sz w:val="24"/>
-          <w:szCs w:val="24"/>
-        </w:rPr>
-        <w:t> </w:t>
-      </w:r>
-      <w:r>
-        <w:rPr>
-          <w:rFonts w:ascii="Trebuchet MS" w:eastAsia="Arial" w:hAnsi="Trebuchet MS" w:cs="Arial"/>
-          <w:sz w:val="24"/>
-          <w:szCs w:val="24"/>
-        </w:rPr>
-        <w:t xml:space="preserve">to </w:t>
-      </w:r>
-      <w:r>
-        <w:rPr>
-          <w:rFonts w:ascii="Trebuchet MS" w:eastAsia="Arial" w:hAnsi="Trebuchet MS" w:cs="Arial"/>
-          <w:b/>
-          <w:bCs/>
-          <w:sz w:val="24"/>
-          <w:szCs w:val="24"/>
-        </w:rPr>
-        <w:t>[include</w:t>
-      </w:r>
-      <w:r>
-        <w:rPr>
-          <w:rFonts w:ascii="Trebuchet MS" w:eastAsia="Arial" w:hAnsi="Trebuchet MS" w:cs="Arial"/>
-          <w:b/>
-          <w:bCs/>
-          <w:sz w:val="24"/>
-          <w:szCs w:val="24"/>
-        </w:rPr>
-        <w:t xml:space="preserve"> only the statements which apply, and provide details</w:t>
-      </w:r>
-      <w:r>
-        <w:rPr>
-          <w:rFonts w:ascii="Trebuchet MS" w:eastAsia="Arial" w:hAnsi="Trebuchet MS" w:cs="Arial"/>
-          <w:b/>
-          <w:bCs/>
-          <w:sz w:val="24"/>
-          <w:szCs w:val="24"/>
-        </w:rPr>
-        <w:t xml:space="preserve"> as</w:t>
-      </w:r>
-      <w:r>
-        <w:rPr>
-          <w:rFonts w:ascii="Trebuchet MS" w:eastAsia="Arial" w:hAnsi="Trebuchet MS" w:cs="Arial"/>
-          <w:b/>
-          <w:bCs/>
-          <w:sz w:val="24"/>
-          <w:szCs w:val="24"/>
-        </w:rPr>
-        <w:t xml:space="preserve"> </w:t>
-      </w:r>
-      <w:r>
-        <w:rPr>
-          <w:rFonts w:ascii="Trebuchet MS" w:eastAsia="Arial" w:hAnsi="Trebuchet MS" w:cs="Arial"/>
-          <w:b/>
-          <w:bCs/>
-          <w:sz w:val="24"/>
-          <w:szCs w:val="24"/>
-        </w:rPr>
-        <w:t>appropriate]:</w:t>
-      </w:r>
-      <w:r>
-        <w:rPr>
-          <w:rFonts w:ascii="Arial" w:eastAsia="Arial" w:hAnsi="Arial" w:cs="Arial"/>
-          <w:b/>
-          <w:bCs/>
-          <w:sz w:val="24"/>
-          <w:szCs w:val="24"/>
-        </w:rPr>
-        <w:t> </w:t>
-      </w:r>
-    </w:p>
-    <w:p>
-      <w:pPr>
+    </w:p>
+    <w:p>
+      <w:pPr>
+        <w:pStyle w:val="ListParagraph"/>
+        <w:numPr>
+          <w:ilvl w:val="0"/>
+          <w:numId w:val="1"/>
+        </w:numPr>
         <w:spacing w:after="0" w:line="240" w:lineRule="auto"/>
         <w:rPr>
           <w:rFonts w:ascii="Trebuchet MS" w:eastAsia="Arial" w:hAnsi="Trebuchet MS" w:cs="Arial"/>
@@ -1171,361 +1101,80 @@
           <w:szCs w:val="24"/>
         </w:rPr>
       </w:pPr>
-    </w:p>
+      <w:bookmarkStart w:id="0" w:name="OLE_LINK1"/>
+      <w:r>
+        <w:rPr>
+          <w:rFonts w:ascii="Trebuchet MS" w:eastAsia="Arial" w:hAnsi="Trebuchet MS" w:cs="Arial"/>
+          <w:sz w:val="24"/>
+          <w:szCs w:val="24"/>
+        </w:rPr>
+        <w:t>Perplexity(</w:t>
+      </w:r>
+      <w:r>
+        <w:rPr>
+          <w:rFonts w:ascii="Trebuchet MS" w:eastAsia="Arial" w:hAnsi="Trebuchet MS" w:cs="Arial"/>
+          <w:sz w:val="24"/>
+          <w:szCs w:val="24"/>
+        </w:rPr>
+        <w:t>https://www.perplexity.ai/</w:t>
+      </w:r>
+      <w:r>
+        <w:rPr>
+          <w:rFonts w:ascii="Trebuchet MS" w:eastAsia="Arial" w:hAnsi="Trebuchet MS" w:cs="Arial"/>
+          <w:sz w:val="24"/>
+          <w:szCs w:val="24"/>
+        </w:rPr>
+        <w:t xml:space="preserve">), to assist code check and report review. AI tool does not contribute any word </w:t>
+      </w:r>
+      <w:r>
+        <w:rPr>
+          <w:rFonts w:ascii="Trebuchet MS" w:eastAsia="Arial" w:hAnsi="Trebuchet MS" w:cs="Arial"/>
+          <w:sz w:val="24"/>
+          <w:szCs w:val="24"/>
+        </w:rPr>
+        <w:t>to</w:t>
+      </w:r>
+      <w:r>
+        <w:rPr>
+          <w:rFonts w:ascii="Trebuchet MS" w:eastAsia="Arial" w:hAnsi="Trebuchet MS" w:cs="Arial"/>
+          <w:sz w:val="24"/>
+          <w:szCs w:val="24"/>
+        </w:rPr>
+        <w:t xml:space="preserve"> our original report writing.</w:t>
+      </w:r>
+    </w:p>
+    <w:bookmarkEnd w:id="0"/>
     <w:p>
       <w:pPr>
         <w:spacing w:after="0" w:line="240" w:lineRule="auto"/>
-        <w:ind w:left="720"/>
-        <w:rPr>
-          <w:rFonts w:ascii="Trebuchet MS" w:eastAsia="Arial" w:hAnsi="Trebuchet MS" w:cs="Arial"/>
-          <w:sz w:val="24"/>
-          <w:szCs w:val="24"/>
-        </w:rPr>
-      </w:pPr>
-      <w:r>
-        <w:rPr>
-          <w:rFonts w:ascii="Trebuchet MS" w:eastAsia="Arial" w:hAnsi="Trebuchet MS" w:cs="Arial"/>
-          <w:sz w:val="24"/>
-          <w:szCs w:val="24"/>
-        </w:rPr>
-        <w:t>(</w:t>
-      </w:r>
-      <w:proofErr w:type="spellStart"/>
-      <w:r>
-        <w:rPr>
-          <w:rFonts w:ascii="Trebuchet MS" w:eastAsia="Arial" w:hAnsi="Trebuchet MS" w:cs="Arial"/>
-          <w:sz w:val="24"/>
-          <w:szCs w:val="24"/>
-        </w:rPr>
-        <w:t>i</w:t>
-      </w:r>
-      <w:proofErr w:type="spellEnd"/>
-      <w:r>
-        <w:rPr>
-          <w:rFonts w:ascii="Trebuchet MS" w:eastAsia="Arial" w:hAnsi="Trebuchet MS" w:cs="Arial"/>
-          <w:sz w:val="24"/>
-          <w:szCs w:val="24"/>
-        </w:rPr>
-        <w:t>) Generate ideas or structure suggestions, for assistance with understanding core concepts, or other substantial foundational and preparatory activity.</w:t>
-      </w:r>
+        <w:rPr>
+          <w:rFonts w:ascii="Trebuchet MS" w:eastAsia="Arial" w:hAnsi="Trebuchet MS" w:cs="Arial"/>
+          <w:sz w:val="21"/>
+          <w:szCs w:val="21"/>
+        </w:rPr>
+      </w:pPr>
     </w:p>
     <w:p>
       <w:pPr>
         <w:spacing w:after="0" w:line="240" w:lineRule="auto"/>
-        <w:ind w:left="720"/>
-        <w:rPr>
-          <w:rFonts w:ascii="Trebuchet MS" w:eastAsia="Arial" w:hAnsi="Trebuchet MS" w:cs="Arial"/>
-          <w:sz w:val="24"/>
-          <w:szCs w:val="24"/>
-        </w:rPr>
-      </w:pPr>
+        <w:rPr>
+          <w:rFonts w:ascii="Trebuchet MS" w:eastAsia="Arial" w:hAnsi="Trebuchet MS" w:cs="Arial"/>
+        </w:rPr>
+      </w:pPr>
+      <w:r>
+        <w:rPr>
+          <w:rFonts w:ascii="Trebuchet MS" w:eastAsia="Arial" w:hAnsi="Trebuchet MS" w:cs="Arial"/>
+        </w:rPr>
+        <w:t>By completing this assessment, you acknowledge that you have read and understand the above. Please do not sign your name.</w:t>
+      </w:r>
     </w:p>
     <w:p>
       <w:pPr>
         <w:spacing w:after="0" w:line="240" w:lineRule="auto"/>
-        <w:ind w:left="720"/>
-        <w:rPr>
-          <w:rFonts w:ascii="Trebuchet MS" w:eastAsia="Arial" w:hAnsi="Trebuchet MS" w:cs="Arial"/>
-          <w:sz w:val="24"/>
-          <w:szCs w:val="24"/>
-        </w:rPr>
-      </w:pPr>
-      <w:r>
-        <w:rPr>
-          <w:rFonts w:ascii="Trebuchet MS" w:eastAsia="Arial" w:hAnsi="Trebuchet MS" w:cs="Arial"/>
-          <w:sz w:val="24"/>
-          <w:szCs w:val="24"/>
-        </w:rPr>
-        <w:t>[insert AI</w:t>
-      </w:r>
-      <w:r>
-        <w:rPr>
-          <w:rFonts w:ascii="Arial" w:eastAsia="Arial" w:hAnsi="Arial" w:cs="Arial"/>
-          <w:sz w:val="24"/>
-          <w:szCs w:val="24"/>
-        </w:rPr>
-        <w:t> </w:t>
-      </w:r>
-      <w:r>
-        <w:rPr>
-          <w:rFonts w:ascii="Trebuchet MS" w:eastAsia="Arial" w:hAnsi="Trebuchet MS" w:cs="Arial"/>
-          <w:sz w:val="24"/>
-          <w:szCs w:val="24"/>
-        </w:rPr>
-        <w:t>tool(s) and links and/or how used]</w:t>
-      </w:r>
-      <w:r>
-        <w:rPr>
-          <w:rFonts w:ascii="Arial" w:eastAsia="Arial" w:hAnsi="Arial" w:cs="Arial"/>
-          <w:sz w:val="24"/>
-          <w:szCs w:val="24"/>
-        </w:rPr>
-        <w:t> </w:t>
-      </w:r>
-    </w:p>
-    <w:p>
-      <w:pPr>
-        <w:spacing w:after="0" w:line="240" w:lineRule="auto"/>
-        <w:ind w:left="720"/>
-        <w:rPr>
-          <w:rFonts w:ascii="Trebuchet MS" w:eastAsia="Arial" w:hAnsi="Trebuchet MS" w:cs="Arial"/>
-          <w:sz w:val="24"/>
-          <w:szCs w:val="24"/>
-        </w:rPr>
-      </w:pPr>
-    </w:p>
-    <w:p>
-      <w:pPr>
-        <w:spacing w:after="0" w:line="240" w:lineRule="auto"/>
-        <w:ind w:left="720"/>
-        <w:rPr>
-          <w:rFonts w:ascii="Trebuchet MS" w:eastAsia="Arial" w:hAnsi="Trebuchet MS" w:cs="Arial"/>
-          <w:sz w:val="24"/>
-          <w:szCs w:val="24"/>
-        </w:rPr>
-      </w:pPr>
-      <w:r>
-        <w:rPr>
-          <w:rFonts w:ascii="Trebuchet MS" w:eastAsia="Arial" w:hAnsi="Trebuchet MS" w:cs="Arial"/>
-          <w:sz w:val="24"/>
-          <w:szCs w:val="24"/>
-        </w:rPr>
-        <w:t>(ii) Write, rewrite, rephrase and/or paraphrase part of this essay.</w:t>
-      </w:r>
-    </w:p>
-    <w:p>
-      <w:pPr>
-        <w:spacing w:after="0" w:line="240" w:lineRule="auto"/>
-        <w:ind w:left="720"/>
-        <w:rPr>
-          <w:rFonts w:ascii="Trebuchet MS" w:eastAsia="Arial" w:hAnsi="Trebuchet MS" w:cs="Arial"/>
-          <w:sz w:val="24"/>
-          <w:szCs w:val="24"/>
-        </w:rPr>
-      </w:pPr>
-    </w:p>
-    <w:p>
-      <w:pPr>
-        <w:spacing w:after="0" w:line="240" w:lineRule="auto"/>
-        <w:ind w:left="720"/>
-        <w:rPr>
-          <w:rFonts w:ascii="Trebuchet MS" w:eastAsia="Arial" w:hAnsi="Trebuchet MS" w:cs="Arial"/>
-          <w:sz w:val="24"/>
-          <w:szCs w:val="24"/>
-        </w:rPr>
-      </w:pPr>
-      <w:r>
-        <w:rPr>
-          <w:rFonts w:ascii="Trebuchet MS" w:eastAsia="Arial" w:hAnsi="Trebuchet MS" w:cs="Arial"/>
-          <w:sz w:val="24"/>
-          <w:szCs w:val="24"/>
-        </w:rPr>
-        <w:t>[insert AI</w:t>
-      </w:r>
-      <w:r>
-        <w:rPr>
-          <w:rFonts w:ascii="Arial" w:eastAsia="Arial" w:hAnsi="Arial" w:cs="Arial"/>
-          <w:sz w:val="24"/>
-          <w:szCs w:val="24"/>
-        </w:rPr>
-        <w:t> </w:t>
-      </w:r>
-      <w:r>
-        <w:rPr>
-          <w:rFonts w:ascii="Trebuchet MS" w:eastAsia="Arial" w:hAnsi="Trebuchet MS" w:cs="Arial"/>
-          <w:sz w:val="24"/>
-          <w:szCs w:val="24"/>
-        </w:rPr>
-        <w:t>tool(s) and links]</w:t>
-      </w:r>
-      <w:r>
-        <w:rPr>
-          <w:rFonts w:ascii="Arial" w:eastAsia="Arial" w:hAnsi="Arial" w:cs="Arial"/>
-          <w:sz w:val="24"/>
-          <w:szCs w:val="24"/>
-        </w:rPr>
-        <w:t> </w:t>
-      </w:r>
-    </w:p>
-    <w:p>
-      <w:pPr>
-        <w:spacing w:after="0" w:line="240" w:lineRule="auto"/>
-        <w:ind w:left="720"/>
-        <w:rPr>
-          <w:rFonts w:ascii="Trebuchet MS" w:eastAsia="Arial" w:hAnsi="Trebuchet MS" w:cs="Arial"/>
-          <w:sz w:val="24"/>
-          <w:szCs w:val="24"/>
-        </w:rPr>
-      </w:pPr>
-    </w:p>
-    <w:p>
-      <w:pPr>
-        <w:spacing w:after="0" w:line="240" w:lineRule="auto"/>
-        <w:ind w:left="720"/>
-        <w:rPr>
-          <w:rFonts w:ascii="Trebuchet MS" w:eastAsia="Arial" w:hAnsi="Trebuchet MS" w:cs="Arial"/>
-          <w:sz w:val="24"/>
-          <w:szCs w:val="24"/>
-        </w:rPr>
-      </w:pPr>
-      <w:r>
-        <w:rPr>
-          <w:rFonts w:ascii="Trebuchet MS" w:eastAsia="Arial" w:hAnsi="Trebuchet MS" w:cs="Arial"/>
-          <w:sz w:val="24"/>
-          <w:szCs w:val="24"/>
-        </w:rPr>
-        <w:t>(iii) Generate some other aspect of the submitted assessment.</w:t>
-      </w:r>
-      <w:r>
-        <w:rPr>
-          <w:rFonts w:ascii="Arial" w:eastAsia="Arial" w:hAnsi="Arial" w:cs="Arial"/>
-          <w:sz w:val="24"/>
-          <w:szCs w:val="24"/>
-        </w:rPr>
-        <w:t> </w:t>
-      </w:r>
-      <w:r>
-        <w:rPr>
-          <w:rFonts w:ascii="Trebuchet MS" w:eastAsia="Arial" w:hAnsi="Trebuchet MS" w:cs="Arial"/>
-          <w:sz w:val="24"/>
-          <w:szCs w:val="24"/>
-        </w:rPr>
-        <w:t xml:space="preserve"> </w:t>
-      </w:r>
-      <w:r>
-        <w:rPr>
-          <w:rFonts w:ascii="Arial" w:eastAsia="Arial" w:hAnsi="Arial" w:cs="Arial"/>
-          <w:sz w:val="24"/>
-          <w:szCs w:val="24"/>
-        </w:rPr>
-        <w:t> </w:t>
-      </w:r>
-      <w:r>
-        <w:rPr>
-          <w:rFonts w:ascii="Trebuchet MS" w:eastAsia="Arial" w:hAnsi="Trebuchet MS" w:cs="Arial"/>
-          <w:sz w:val="24"/>
-          <w:szCs w:val="24"/>
-        </w:rPr>
-        <w:t xml:space="preserve"> </w:t>
-      </w:r>
-    </w:p>
-    <w:p>
-      <w:pPr>
-        <w:spacing w:after="0" w:line="240" w:lineRule="auto"/>
-        <w:ind w:left="720"/>
-        <w:rPr>
-          <w:rFonts w:ascii="Trebuchet MS" w:eastAsia="Arial" w:hAnsi="Trebuchet MS" w:cs="Arial"/>
-          <w:sz w:val="24"/>
-          <w:szCs w:val="24"/>
-        </w:rPr>
-      </w:pPr>
-    </w:p>
-    <w:p>
-      <w:pPr>
-        <w:spacing w:after="0" w:line="240" w:lineRule="auto"/>
-        <w:ind w:left="720"/>
-        <w:rPr>
-          <w:rFonts w:ascii="Trebuchet MS" w:eastAsia="Arial" w:hAnsi="Trebuchet MS" w:cs="Arial"/>
-          <w:sz w:val="24"/>
-          <w:szCs w:val="24"/>
-        </w:rPr>
-      </w:pPr>
-      <w:r>
-        <w:rPr>
-          <w:rFonts w:ascii="Trebuchet MS" w:eastAsia="Arial" w:hAnsi="Trebuchet MS" w:cs="Arial"/>
-          <w:sz w:val="24"/>
-          <w:szCs w:val="24"/>
-        </w:rPr>
-        <w:t>[insert AI</w:t>
-      </w:r>
-      <w:r>
-        <w:rPr>
-          <w:rFonts w:ascii="Arial" w:eastAsia="Arial" w:hAnsi="Arial" w:cs="Arial"/>
-          <w:sz w:val="24"/>
-          <w:szCs w:val="24"/>
-        </w:rPr>
-        <w:t> </w:t>
-      </w:r>
-      <w:r>
-        <w:rPr>
-          <w:rFonts w:ascii="Trebuchet MS" w:eastAsia="Arial" w:hAnsi="Trebuchet MS" w:cs="Arial"/>
-          <w:sz w:val="24"/>
-          <w:szCs w:val="24"/>
-        </w:rPr>
-        <w:t>tool(s) and links] /</w:t>
-      </w:r>
-      <w:r>
-        <w:rPr>
-          <w:rFonts w:ascii="Arial" w:eastAsia="Arial" w:hAnsi="Arial" w:cs="Arial"/>
-          <w:sz w:val="24"/>
-          <w:szCs w:val="24"/>
-        </w:rPr>
-        <w:t> </w:t>
-      </w:r>
-      <w:r>
-        <w:rPr>
-          <w:rFonts w:ascii="Trebuchet MS" w:eastAsia="Arial" w:hAnsi="Trebuchet MS" w:cs="Arial"/>
-          <w:sz w:val="24"/>
-          <w:szCs w:val="24"/>
-        </w:rPr>
-        <w:t>Include brief details]</w:t>
-      </w:r>
-    </w:p>
-    <w:p>
-      <w:pPr>
-        <w:spacing w:after="0" w:line="240" w:lineRule="auto"/>
-        <w:rPr>
-          <w:rFonts w:ascii="Trebuchet MS" w:eastAsia="Arial" w:hAnsi="Trebuchet MS" w:cs="Arial"/>
-          <w:sz w:val="24"/>
-          <w:szCs w:val="24"/>
-        </w:rPr>
-      </w:pPr>
-    </w:p>
-    <w:p>
-      <w:pPr>
-        <w:spacing w:after="0" w:line="240" w:lineRule="auto"/>
-        <w:rPr>
-          <w:rFonts w:ascii="Trebuchet MS" w:eastAsia="Arial" w:hAnsi="Trebuchet MS" w:cs="Arial"/>
-          <w:sz w:val="24"/>
-          <w:szCs w:val="24"/>
-        </w:rPr>
-      </w:pPr>
-    </w:p>
-    <w:p>
-      <w:pPr>
-        <w:spacing w:after="0" w:line="240" w:lineRule="auto"/>
-        <w:rPr>
-          <w:rFonts w:ascii="Trebuchet MS" w:eastAsia="Arial" w:hAnsi="Trebuchet MS" w:cs="Arial"/>
-          <w:sz w:val="24"/>
-          <w:szCs w:val="24"/>
-        </w:rPr>
-      </w:pPr>
-    </w:p>
-    <w:p>
-      <w:pPr>
-        <w:spacing w:after="0" w:line="240" w:lineRule="auto"/>
-        <w:rPr>
-          <w:rFonts w:ascii="Trebuchet MS" w:eastAsia="Arial" w:hAnsi="Trebuchet MS" w:cs="Arial"/>
-          <w:sz w:val="24"/>
-          <w:szCs w:val="24"/>
-        </w:rPr>
-      </w:pPr>
-      <w:r>
-        <w:rPr>
-          <w:rFonts w:ascii="Trebuchet MS" w:eastAsia="Arial" w:hAnsi="Trebuchet MS" w:cs="Arial"/>
-          <w:sz w:val="24"/>
-          <w:szCs w:val="24"/>
-        </w:rPr>
-        <w:t>By completing this assessment, you acknowledge that you have read and understand the above. Please do not sign your name.</w:t>
-      </w:r>
-    </w:p>
-    <w:p>
-      <w:pPr>
-        <w:spacing w:after="0" w:line="240" w:lineRule="auto"/>
-        <w:rPr>
-          <w:rFonts w:ascii="Trebuchet MS" w:eastAsia="Arial" w:hAnsi="Trebuchet MS" w:cs="Arial"/>
-          <w:sz w:val="24"/>
-          <w:szCs w:val="24"/>
+        <w:rPr>
+          <w:rFonts w:ascii="Trebuchet MS" w:eastAsia="Arial" w:hAnsi="Trebuchet MS" w:cs="Arial"/>
+          <w:sz w:val="20"/>
+          <w:szCs w:val="20"/>
         </w:rPr>
       </w:pPr>
     </w:p>
@@ -1537,6 +1186,103 @@
     </w:sectPr>
   </w:body>
 </w:document>
+</file>
+
+<file path=word/numbering.xml><?xml version="1.0" encoding="utf-8"?>
+<w:numbering xmlns:wpc="http://schemas.microsoft.com/office/word/2010/wordprocessingCanvas" xmlns:cx="http://schemas.microsoft.com/office/drawing/2014/chartex" xmlns:cx1="http://schemas.microsoft.com/office/drawing/2015/9/8/chartex" xmlns:cx2="http://schemas.microsoft.com/office/drawing/2015/10/21/chartex" xmlns:cx3="http://schemas.microsoft.com/office/drawing/2016/5/9/chartex" xmlns:cx4="http://schemas.microsoft.com/office/drawing/2016/5/10/chartex" xmlns:cx5="http://schemas.microsoft.com/office/drawing/2016/5/11/chartex" xmlns:cx6="http://schemas.microsoft.com/office/drawing/2016/5/12/chartex" xmlns:cx7="http://schemas.microsoft.com/office/drawing/2016/5/13/chartex" xmlns:cx8="http://schemas.microsoft.com/office/drawing/2016/5/14/chartex" xmlns:mc="http://schemas.openxmlformats.org/markup-compatibility/2006" xmlns:aink="http://schemas.microsoft.com/office/drawing/2016/ink" xmlns:am3d="http://schemas.microsoft.com/office/drawing/2017/model3d" xmlns:o="urn:schemas-microsoft-com:office:office" xmlns:oel="http://schemas.microsoft.com/office/2019/extlst" xmlns:r="http://schemas.openxmlformats.org/officeDocument/2006/relationships" xmlns:m="http://schemas.openxmlformats.org/officeDocument/2006/math" xmlns:v="urn:schemas-microsoft-com:vml" xmlns:wp14="http://schemas.microsoft.com/office/word/2010/wordprocessingDrawing" xmlns:wp="http://schemas.openxmlformats.org/drawingml/2006/wordprocessingDrawing" xmlns:w10="urn:schemas-microsoft-com:office:word" xmlns:w="http://schemas.openxmlformats.org/wordprocessingml/2006/main" xmlns:w14="http://schemas.microsoft.com/office/word/2010/wordml" xmlns:w15="http://schemas.microsoft.com/office/word/2012/wordml" xmlns:w16cex="http://schemas.microsoft.com/office/word/2018/wordml/cex" xmlns:w16cid="http://schemas.microsoft.com/office/word/2016/wordml/cid" xmlns:w16="http://schemas.microsoft.com/office/word/2018/wordml" xmlns:w16du="http://schemas.microsoft.com/office/word/2023/wordml/word16du" xmlns:w16sdtdh="http://schemas.microsoft.com/office/word/2020/wordml/sdtdatahash" xmlns:w16sdtfl="http://schemas.microsoft.com/office/word/2024/wordml/sdtformatlock" xmlns:w16se="http://schemas.microsoft.com/office/word/2015/wordml/symex" xmlns:wpg="http://schemas.microsoft.com/office/word/2010/wordprocessingGroup" xmlns:wpi="http://schemas.microsoft.com/office/word/2010/wordprocessingInk" xmlns:wne="http://schemas.microsoft.com/office/word/2006/wordml" xmlns:wps="http://schemas.microsoft.com/office/word/2010/wordprocessingShape" mc:Ignorable="w14 w15 w16se w16cid w16 w16cex w16sdtdh w16sdtfl w16du wp14">
+  <w:abstractNum w:abstractNumId="0" w15:restartNumberingAfterBreak="0">
+    <w:nsid w:val="7C983389"/>
+    <w:multiLevelType w:val="hybridMultilevel"/>
+    <w:tmpl w:val="13ECAA92"/>
+    <w:lvl w:ilvl="0" w:tplc="C92AE454">
+      <w:start w:val="1"/>
+      <w:numFmt w:val="decimal"/>
+      <w:lvlText w:val="%1."/>
+      <w:lvlJc w:val="left"/>
+      <w:pPr>
+        <w:ind w:left="1080" w:hanging="360"/>
+      </w:pPr>
+      <w:rPr>
+        <w:rFonts w:hint="default"/>
+      </w:rPr>
+    </w:lvl>
+    <w:lvl w:ilvl="1" w:tplc="08090019" w:tentative="1">
+      <w:start w:val="1"/>
+      <w:numFmt w:val="lowerLetter"/>
+      <w:lvlText w:val="%2."/>
+      <w:lvlJc w:val="left"/>
+      <w:pPr>
+        <w:ind w:left="1800" w:hanging="360"/>
+      </w:pPr>
+    </w:lvl>
+    <w:lvl w:ilvl="2" w:tplc="0809001B" w:tentative="1">
+      <w:start w:val="1"/>
+      <w:numFmt w:val="lowerRoman"/>
+      <w:lvlText w:val="%3."/>
+      <w:lvlJc w:val="right"/>
+      <w:pPr>
+        <w:ind w:left="2520" w:hanging="180"/>
+      </w:pPr>
+    </w:lvl>
+    <w:lvl w:ilvl="3" w:tplc="0809000F" w:tentative="1">
+      <w:start w:val="1"/>
+      <w:numFmt w:val="decimal"/>
+      <w:lvlText w:val="%4."/>
+      <w:lvlJc w:val="left"/>
+      <w:pPr>
+        <w:ind w:left="3240" w:hanging="360"/>
+      </w:pPr>
+    </w:lvl>
+    <w:lvl w:ilvl="4" w:tplc="08090019" w:tentative="1">
+      <w:start w:val="1"/>
+      <w:numFmt w:val="lowerLetter"/>
+      <w:lvlText w:val="%5."/>
+      <w:lvlJc w:val="left"/>
+      <w:pPr>
+        <w:ind w:left="3960" w:hanging="360"/>
+      </w:pPr>
+    </w:lvl>
+    <w:lvl w:ilvl="5" w:tplc="0809001B" w:tentative="1">
+      <w:start w:val="1"/>
+      <w:numFmt w:val="lowerRoman"/>
+      <w:lvlText w:val="%6."/>
+      <w:lvlJc w:val="right"/>
+      <w:pPr>
+        <w:ind w:left="4680" w:hanging="180"/>
+      </w:pPr>
+    </w:lvl>
+    <w:lvl w:ilvl="6" w:tplc="0809000F" w:tentative="1">
+      <w:start w:val="1"/>
+      <w:numFmt w:val="decimal"/>
+      <w:lvlText w:val="%7."/>
+      <w:lvlJc w:val="left"/>
+      <w:pPr>
+        <w:ind w:left="5400" w:hanging="360"/>
+      </w:pPr>
+    </w:lvl>
+    <w:lvl w:ilvl="7" w:tplc="08090019" w:tentative="1">
+      <w:start w:val="1"/>
+      <w:numFmt w:val="lowerLetter"/>
+      <w:lvlText w:val="%8."/>
+      <w:lvlJc w:val="left"/>
+      <w:pPr>
+        <w:ind w:left="6120" w:hanging="360"/>
+      </w:pPr>
+    </w:lvl>
+    <w:lvl w:ilvl="8" w:tplc="0809001B" w:tentative="1">
+      <w:start w:val="1"/>
+      <w:numFmt w:val="lowerRoman"/>
+      <w:lvlText w:val="%9."/>
+      <w:lvlJc w:val="right"/>
+      <w:pPr>
+        <w:ind w:left="6840" w:hanging="180"/>
+      </w:pPr>
+    </w:lvl>
+  </w:abstractNum>
+  <w:num w:numId="1" w16cid:durableId="2104302896">
+    <w:abstractNumId w:val="0"/>
+  </w:num>
+</w:numbering>
 </file>
 
 <file path=word/styles.xml><?xml version="1.0" encoding="utf-8"?>
@@ -2480,6 +2226,19 @@
 </file>
 
 <file path=customXml/item1.xml><?xml version="1.0" encoding="utf-8"?>
+<b:Sources xmlns:b="http://schemas.openxmlformats.org/officeDocument/2006/bibliography" xmlns="http://schemas.openxmlformats.org/officeDocument/2006/bibliography" SelectedStyle="\APASixthEditionOfficeOnline.xsl" StyleName="APA" Version="6"/>
+</file>
+
+<file path=customXml/item2.xml><?xml version="1.0" encoding="utf-8"?>
+<?mso-contentType ?>
+<FormTemplates xmlns="http://schemas.microsoft.com/sharepoint/v3/contenttype/forms">
+  <Display>DocumentLibraryForm</Display>
+  <Edit>DocumentLibraryForm</Edit>
+  <New>DocumentLibraryForm</New>
+</FormTemplates>
+</file>
+
+<file path=customXml/item3.xml><?xml version="1.0" encoding="utf-8"?>
 <ct:contentTypeSchema xmlns:ct="http://schemas.microsoft.com/office/2006/metadata/contentType" xmlns:ma="http://schemas.microsoft.com/office/2006/metadata/properties/metaAttributes" ct:_="" ma:_="" ma:contentTypeName="Document" ma:contentTypeID="0x0101003CA355ECF49E5549887206A0CA838061" ma:contentTypeVersion="17" ma:contentTypeDescription="Create a new document." ma:contentTypeScope="" ma:versionID="11e0731a91e19a90007b4170564c95c3">
   <xsd:schema xmlns:xsd="http://www.w3.org/2001/XMLSchema" xmlns:xs="http://www.w3.org/2001/XMLSchema" xmlns:p="http://schemas.microsoft.com/office/2006/metadata/properties" xmlns:ns2="a40d94cf-88db-4410-a43f-b6794bf76e68" xmlns:ns3="17e2cd0a-8b43-4b7b-ada1-47fda471d3d2" xmlns:ns4="4aaf35b1-80a8-48e7-9d03-c612add1997b" targetNamespace="http://schemas.microsoft.com/office/2006/metadata/properties" ma:root="true" ma:fieldsID="ae4f1563caf3834b6f8411b91c93108a" ns2:_="" ns3:_="" ns4:_="">
     <xsd:import namespace="a40d94cf-88db-4410-a43f-b6794bf76e68"/>
@@ -2735,19 +2494,6 @@
 </ct:contentTypeSchema>
 </file>
 
-<file path=customXml/item2.xml><?xml version="1.0" encoding="utf-8"?>
-<?mso-contentType ?>
-<FormTemplates xmlns="http://schemas.microsoft.com/sharepoint/v3/contenttype/forms">
-  <Display>DocumentLibraryForm</Display>
-  <Edit>DocumentLibraryForm</Edit>
-  <New>DocumentLibraryForm</New>
-</FormTemplates>
-</file>
-
-<file path=customXml/item3.xml><?xml version="1.0" encoding="utf-8"?>
-<b:Sources xmlns:b="http://schemas.openxmlformats.org/officeDocument/2006/bibliography" xmlns="http://schemas.openxmlformats.org/officeDocument/2006/bibliography" SelectedStyle="\APASixthEditionOfficeOnline.xsl" StyleName="APA" Version="6"/>
-</file>
-
 <file path=customXml/item4.xml><?xml version="1.0" encoding="utf-8"?>
 <p:properties xmlns:p="http://schemas.microsoft.com/office/2006/metadata/properties" xmlns:xsi="http://www.w3.org/2001/XMLSchema-instance" xmlns:pc="http://schemas.microsoft.com/office/infopath/2007/PartnerControls">
   <documentManagement>
@@ -2761,6 +2507,22 @@
 </file>
 
 <file path=customXml/itemProps1.xml><?xml version="1.0" encoding="utf-8"?>
+<ds:datastoreItem xmlns:ds="http://schemas.openxmlformats.org/officeDocument/2006/customXml" ds:itemID="{33E3BD83-2B4F-4BC8-A976-54D147EF034B}">
+  <ds:schemaRefs>
+    <ds:schemaRef ds:uri="http://schemas.openxmlformats.org/officeDocument/2006/bibliography"/>
+  </ds:schemaRefs>
+</ds:datastoreItem>
+</file>
+
+<file path=customXml/itemProps2.xml><?xml version="1.0" encoding="utf-8"?>
+<ds:datastoreItem xmlns:ds="http://schemas.openxmlformats.org/officeDocument/2006/customXml" ds:itemID="{23FE4BD6-A411-4713-9693-8F87DAAA479A}">
+  <ds:schemaRefs>
+    <ds:schemaRef ds:uri="http://schemas.microsoft.com/sharepoint/v3/contenttype/forms"/>
+  </ds:schemaRefs>
+</ds:datastoreItem>
+</file>
+
+<file path=customXml/itemProps3.xml><?xml version="1.0" encoding="utf-8"?>
 <ds:datastoreItem xmlns:ds="http://schemas.openxmlformats.org/officeDocument/2006/customXml" ds:itemID="{08813F86-ED0E-4C04-A4AB-5D85DE6B03F1}">
   <ds:schemaRefs>
     <ds:schemaRef ds:uri="http://schemas.microsoft.com/office/2006/metadata/contentType"/>
@@ -2780,22 +2542,6 @@
 </ds:datastoreItem>
 </file>
 
-<file path=customXml/itemProps2.xml><?xml version="1.0" encoding="utf-8"?>
-<ds:datastoreItem xmlns:ds="http://schemas.openxmlformats.org/officeDocument/2006/customXml" ds:itemID="{23FE4BD6-A411-4713-9693-8F87DAAA479A}">
-  <ds:schemaRefs>
-    <ds:schemaRef ds:uri="http://schemas.microsoft.com/sharepoint/v3/contenttype/forms"/>
-  </ds:schemaRefs>
-</ds:datastoreItem>
-</file>
-
-<file path=customXml/itemProps3.xml><?xml version="1.0" encoding="utf-8"?>
-<ds:datastoreItem xmlns:ds="http://schemas.openxmlformats.org/officeDocument/2006/customXml" ds:itemID="{33E3BD83-2B4F-4BC8-A976-54D147EF034B}">
-  <ds:schemaRefs>
-    <ds:schemaRef ds:uri="http://schemas.openxmlformats.org/officeDocument/2006/bibliography"/>
-  </ds:schemaRefs>
-</ds:datastoreItem>
-</file>
-
 <file path=customXml/itemProps4.xml><?xml version="1.0" encoding="utf-8"?>
 <ds:datastoreItem xmlns:ds="http://schemas.openxmlformats.org/officeDocument/2006/customXml" ds:itemID="{67318780-B2B7-4844-BCA0-2754CFDF1712}">
   <ds:schemaRefs>

</xml_diff>